<commit_message>
Update Notes.docx with recent changes
</commit_message>
<xml_diff>
--- a/Notes.docx
+++ b/Notes.docx
@@ -2416,6 +2416,9 @@
     </w:p>
     <w:p>
       <w:r>
+        <w:rPr>
+          <w:noProof/>
+        </w:rPr>
         <w:drawing>
           <wp:inline distT="0" distB="0" distL="0" distR="0" wp14:anchorId="1183EF15" wp14:editId="29FAC6C8">
             <wp:extent cx="5943600" cy="1023620"/>
@@ -2609,6 +2612,9 @@
         </w:numPr>
       </w:pPr>
       <w:r>
+        <w:rPr>
+          <w:noProof/>
+        </w:rPr>
         <w:drawing>
           <wp:inline distT="0" distB="0" distL="0" distR="0" wp14:anchorId="18CF7327" wp14:editId="358F16C2">
             <wp:extent cx="4533900" cy="1054100"/>
@@ -3275,6 +3281,9 @@
         </w:numPr>
       </w:pPr>
       <w:r>
+        <w:rPr>
+          <w:noProof/>
+        </w:rPr>
         <w:drawing>
           <wp:inline distT="0" distB="0" distL="0" distR="0" wp14:anchorId="4D0E8624" wp14:editId="0D9824D2">
             <wp:extent cx="5791200" cy="1358900"/>
@@ -3834,6 +3843,9 @@
           </w:p>
           <w:p>
             <w:r>
+              <w:rPr>
+                <w:noProof/>
+              </w:rPr>
               <w:drawing>
                 <wp:inline distT="0" distB="0" distL="0" distR="0" wp14:anchorId="3D74C63C" wp14:editId="43E5C436">
                   <wp:extent cx="2806700" cy="1003300"/>
@@ -3914,6 +3926,9 @@
           </w:p>
           <w:p>
             <w:r>
+              <w:rPr>
+                <w:noProof/>
+              </w:rPr>
               <w:drawing>
                 <wp:inline distT="0" distB="0" distL="0" distR="0" wp14:anchorId="59BBB953" wp14:editId="11C19ADE">
                   <wp:extent cx="2667000" cy="1092200"/>
@@ -3994,6 +4009,9 @@
           </w:p>
           <w:p>
             <w:r>
+              <w:rPr>
+                <w:noProof/>
+              </w:rPr>
               <w:lastRenderedPageBreak/>
               <w:drawing>
                 <wp:inline distT="0" distB="0" distL="0" distR="0" wp14:anchorId="49DA9219" wp14:editId="6123AE1A">
@@ -4179,14 +4197,507 @@
       </w:tr>
     </w:tbl>
     <w:p>
-      <w:r>
-        <w:br w:type="textWrapping" w:clear="all"/>
+      <w:pPr>
+        <w:pStyle w:val="Heading1"/>
+      </w:pPr>
+      <w:r>
+        <w:t>Regression Details</w:t>
+      </w:r>
+    </w:p>
+    <w:p>
+      <w:r>
+        <w:rPr>
+          <w:b/>
+          <w:bCs/>
+        </w:rPr>
+        <w:t>Regression</w:t>
+      </w:r>
+      <w:r>
+        <w:t xml:space="preserve"> is a supervised learning technique where we try </w:t>
+      </w:r>
+      <w:r>
+        <w:rPr>
+          <w:b/>
+          <w:bCs/>
+        </w:rPr>
+        <w:t xml:space="preserve">to predict continuous </w:t>
+      </w:r>
+      <w:r>
+        <w:rPr>
+          <w:b/>
+          <w:bCs/>
+        </w:rPr>
+        <w:t xml:space="preserve">(any real number) </w:t>
+      </w:r>
+      <w:r>
+        <w:rPr>
+          <w:b/>
+          <w:bCs/>
+        </w:rPr>
+        <w:t>numbers</w:t>
+      </w:r>
+      <w:r>
+        <w:t xml:space="preserve"> (not categories).</w:t>
+      </w:r>
+    </w:p>
+    <w:p>
+      <w:r>
+        <w:t>Think of it like writing a program that guesses a house price based on features like size, location, and age.</w:t>
+      </w:r>
+    </w:p>
+    <w:p>
+      <w:r>
+        <w:t xml:space="preserve">The </w:t>
+      </w:r>
+      <w:r>
+        <w:rPr>
+          <w:b/>
+          <w:bCs/>
+        </w:rPr>
+        <w:t>goal</w:t>
+      </w:r>
+      <w:r>
+        <w:t xml:space="preserve"> is to f</w:t>
+      </w:r>
+      <w:r>
+        <w:t>ind a function that maps inputs (called features) to outputs (the target), minimizing the prediction error.</w:t>
+      </w:r>
+    </w:p>
+    <w:p/>
+    <w:p>
+      <w:pPr>
+        <w:rPr>
+          <w:b/>
+          <w:bCs/>
+        </w:rPr>
+      </w:pPr>
+      <w:r>
+        <w:rPr>
+          <w:b/>
+          <w:bCs/>
+        </w:rPr>
+        <w:t xml:space="preserve">Standard Linear Regression </w:t>
+      </w:r>
+      <w:r>
+        <w:rPr>
+          <w:b/>
+          <w:bCs/>
+        </w:rPr>
+        <w:t>(Core Idea)</w:t>
+      </w:r>
+    </w:p>
+    <w:p>
+      <w:r>
+        <w:t xml:space="preserve">In Linear Regression, we assume the relationship between input </w:t>
+      </w:r>
+      <w:proofErr w:type="gramStart"/>
+      <w:r>
+        <w:t>features</w:t>
+      </w:r>
+      <w:proofErr w:type="gramEnd"/>
+      <w:r>
+        <w:t xml:space="preserve"> and the output is linear (a straight line in 2D, a hyperplane in higher dimensions).</w:t>
+      </w:r>
+    </w:p>
+    <w:p>
+      <w:pPr>
+        <w:jc w:val="center"/>
+      </w:pPr>
+      <w:r>
+        <w:lastRenderedPageBreak/>
+        <w:drawing>
+          <wp:inline distT="0" distB="0" distL="0" distR="0" wp14:anchorId="41F07276" wp14:editId="15BCD854">
+            <wp:extent cx="4711700" cy="2616200"/>
+            <wp:effectExtent l="0" t="0" r="0" b="0"/>
+            <wp:docPr id="746497086" name="Picture 1" descr="A white background with black text&#10;&#10;AI-generated content may be incorrect."/>
+            <wp:cNvGraphicFramePr>
+              <a:graphicFrameLocks xmlns:a="http://schemas.openxmlformats.org/drawingml/2006/main" noChangeAspect="1"/>
+            </wp:cNvGraphicFramePr>
+            <a:graphic xmlns:a="http://schemas.openxmlformats.org/drawingml/2006/main">
+              <a:graphicData uri="http://schemas.openxmlformats.org/drawingml/2006/picture">
+                <pic:pic xmlns:pic="http://schemas.openxmlformats.org/drawingml/2006/picture">
+                  <pic:nvPicPr>
+                    <pic:cNvPr id="746497086" name="Picture 1" descr="A white background with black text&#10;&#10;AI-generated content may be incorrect."/>
+                    <pic:cNvPicPr/>
+                  </pic:nvPicPr>
+                  <pic:blipFill>
+                    <a:blip r:embed="rId11"/>
+                    <a:stretch>
+                      <a:fillRect/>
+                    </a:stretch>
+                  </pic:blipFill>
+                  <pic:spPr>
+                    <a:xfrm>
+                      <a:off x="0" y="0"/>
+                      <a:ext cx="4711700" cy="2616200"/>
+                    </a:xfrm>
+                    <a:prstGeom prst="rect">
+                      <a:avLst/>
+                    </a:prstGeom>
+                  </pic:spPr>
+                </pic:pic>
+              </a:graphicData>
+            </a:graphic>
+          </wp:inline>
+        </w:drawing>
+      </w:r>
+    </w:p>
+    <w:p>
+      <w:pPr>
+        <w:rPr>
+          <w:b/>
+          <w:bCs/>
+        </w:rPr>
+      </w:pPr>
+      <w:r>
+        <w:rPr>
+          <w:b/>
+          <w:bCs/>
+        </w:rPr>
+        <w:t>Vectorized Prediction</w:t>
+      </w:r>
+    </w:p>
+    <w:p>
+      <w:r>
+        <w:t>For many samples and features, we use matrix notation:</w:t>
+      </w:r>
+    </w:p>
+    <w:p/>
+    <w:p>
+      <w:pPr>
+        <w:jc w:val="center"/>
+      </w:pPr>
+      <w:r>
+        <w:drawing>
+          <wp:inline distT="0" distB="0" distL="0" distR="0" wp14:anchorId="4EA50928" wp14:editId="2C5D14E8">
+            <wp:extent cx="4660900" cy="2197100"/>
+            <wp:effectExtent l="0" t="0" r="0" b="0"/>
+            <wp:docPr id="255010089" name="Picture 1"/>
+            <wp:cNvGraphicFramePr>
+              <a:graphicFrameLocks xmlns:a="http://schemas.openxmlformats.org/drawingml/2006/main" noChangeAspect="1"/>
+            </wp:cNvGraphicFramePr>
+            <a:graphic xmlns:a="http://schemas.openxmlformats.org/drawingml/2006/main">
+              <a:graphicData uri="http://schemas.openxmlformats.org/drawingml/2006/picture">
+                <pic:pic xmlns:pic="http://schemas.openxmlformats.org/drawingml/2006/picture">
+                  <pic:nvPicPr>
+                    <pic:cNvPr id="255010089" name=""/>
+                    <pic:cNvPicPr/>
+                  </pic:nvPicPr>
+                  <pic:blipFill>
+                    <a:blip r:embed="rId12"/>
+                    <a:stretch>
+                      <a:fillRect/>
+                    </a:stretch>
+                  </pic:blipFill>
+                  <pic:spPr>
+                    <a:xfrm>
+                      <a:off x="0" y="0"/>
+                      <a:ext cx="4660900" cy="2197100"/>
+                    </a:xfrm>
+                    <a:prstGeom prst="rect">
+                      <a:avLst/>
+                    </a:prstGeom>
+                  </pic:spPr>
+                </pic:pic>
+              </a:graphicData>
+            </a:graphic>
+          </wp:inline>
+        </w:drawing>
+      </w:r>
+    </w:p>
+    <w:p>
+      <w:pPr>
+        <w:rPr>
+          <w:b/>
+          <w:bCs/>
+        </w:rPr>
+      </w:pPr>
+      <w:r>
+        <w:rPr>
+          <w:b/>
+          <w:bCs/>
+        </w:rPr>
+        <w:t>OLS (Ordinary Least Squares)</w:t>
+      </w:r>
+    </w:p>
+    <w:p>
+      <w:r>
+        <w:t>Find weights w that minimize the total squared error between actual and predicted values.</w:t>
+      </w:r>
+    </w:p>
+    <w:p/>
+    <w:p>
+      <w:pPr>
+        <w:jc w:val="center"/>
+      </w:pPr>
+      <w:r>
+        <w:lastRenderedPageBreak/>
+        <w:drawing>
+          <wp:inline distT="0" distB="0" distL="0" distR="0" wp14:anchorId="20EEBC36" wp14:editId="2ABF2101">
+            <wp:extent cx="4076700" cy="1663700"/>
+            <wp:effectExtent l="0" t="0" r="0" b="0"/>
+            <wp:docPr id="1228114982" name="Picture 1" descr="A white background with black text&#10;&#10;AI-generated content may be incorrect."/>
+            <wp:cNvGraphicFramePr>
+              <a:graphicFrameLocks xmlns:a="http://schemas.openxmlformats.org/drawingml/2006/main" noChangeAspect="1"/>
+            </wp:cNvGraphicFramePr>
+            <a:graphic xmlns:a="http://schemas.openxmlformats.org/drawingml/2006/main">
+              <a:graphicData uri="http://schemas.openxmlformats.org/drawingml/2006/picture">
+                <pic:pic xmlns:pic="http://schemas.openxmlformats.org/drawingml/2006/picture">
+                  <pic:nvPicPr>
+                    <pic:cNvPr id="1228114982" name="Picture 1" descr="A white background with black text&#10;&#10;AI-generated content may be incorrect."/>
+                    <pic:cNvPicPr/>
+                  </pic:nvPicPr>
+                  <pic:blipFill>
+                    <a:blip r:embed="rId13"/>
+                    <a:stretch>
+                      <a:fillRect/>
+                    </a:stretch>
+                  </pic:blipFill>
+                  <pic:spPr>
+                    <a:xfrm>
+                      <a:off x="0" y="0"/>
+                      <a:ext cx="4076700" cy="1663700"/>
+                    </a:xfrm>
+                    <a:prstGeom prst="rect">
+                      <a:avLst/>
+                    </a:prstGeom>
+                  </pic:spPr>
+                </pic:pic>
+              </a:graphicData>
+            </a:graphic>
+          </wp:inline>
+        </w:drawing>
+      </w:r>
+    </w:p>
+    <w:p>
+      <w:r>
+        <w:t>This means:</w:t>
+      </w:r>
+    </w:p>
+    <w:p>
+      <w:r>
+        <w:tab/>
+        <w:t>•</w:t>
+      </w:r>
+      <w:r>
+        <w:tab/>
+        <w:t>Small errors → good prediction.</w:t>
+      </w:r>
+    </w:p>
+    <w:p>
+      <w:r>
+        <w:tab/>
+        <w:t>•</w:t>
+      </w:r>
+      <w:r>
+        <w:tab/>
+        <w:t>Big errors → penalized heavily (because of squaring).</w:t>
+      </w:r>
+    </w:p>
+    <w:p>
+      <w:r>
+        <w:t>OLS gives an exact solution using linear algebra:</w:t>
+      </w:r>
+    </w:p>
+    <w:p>
+      <w:r>
+        <w:drawing>
+          <wp:inline distT="0" distB="0" distL="0" distR="0" wp14:anchorId="489FD4FF" wp14:editId="41BA01BE">
+            <wp:extent cx="2108200" cy="889000"/>
+            <wp:effectExtent l="0" t="0" r="0" b="0"/>
+            <wp:docPr id="745051855" name="Picture 1" descr="A black text on a white background&#10;&#10;AI-generated content may be incorrect."/>
+            <wp:cNvGraphicFramePr>
+              <a:graphicFrameLocks xmlns:a="http://schemas.openxmlformats.org/drawingml/2006/main" noChangeAspect="1"/>
+            </wp:cNvGraphicFramePr>
+            <a:graphic xmlns:a="http://schemas.openxmlformats.org/drawingml/2006/main">
+              <a:graphicData uri="http://schemas.openxmlformats.org/drawingml/2006/picture">
+                <pic:pic xmlns:pic="http://schemas.openxmlformats.org/drawingml/2006/picture">
+                  <pic:nvPicPr>
+                    <pic:cNvPr id="745051855" name="Picture 1" descr="A black text on a white background&#10;&#10;AI-generated content may be incorrect."/>
+                    <pic:cNvPicPr/>
+                  </pic:nvPicPr>
+                  <pic:blipFill>
+                    <a:blip r:embed="rId14"/>
+                    <a:stretch>
+                      <a:fillRect/>
+                    </a:stretch>
+                  </pic:blipFill>
+                  <pic:spPr>
+                    <a:xfrm>
+                      <a:off x="0" y="0"/>
+                      <a:ext cx="2108200" cy="889000"/>
+                    </a:xfrm>
+                    <a:prstGeom prst="rect">
+                      <a:avLst/>
+                    </a:prstGeom>
+                  </pic:spPr>
+                </pic:pic>
+              </a:graphicData>
+            </a:graphic>
+          </wp:inline>
+        </w:drawing>
+      </w:r>
+    </w:p>
+    <w:p>
+      <w:r>
+        <w:t>This finds the best possible weights that minimize the MSE without needing loops or iteration.</w:t>
+      </w:r>
+    </w:p>
+    <w:p/>
+    <w:p>
+      <w:r>
+        <w:t>Conditions:</w:t>
+      </w:r>
+    </w:p>
+    <w:p>
+      <w:r>
+        <w:tab/>
+        <w:t>•</w:t>
+      </w:r>
+      <w:r>
+        <w:tab/>
+        <w:t xml:space="preserve">This formula only works if </w:t>
+      </w:r>
+      <w:proofErr w:type="spellStart"/>
+      <w:r>
+        <w:t>XtX</w:t>
+      </w:r>
+      <w:proofErr w:type="spellEnd"/>
+      <w:r>
+        <w:t xml:space="preserve"> is invertible.</w:t>
+      </w:r>
+    </w:p>
+    <w:p>
+      <w:r>
+        <w:tab/>
+        <w:t>•</w:t>
+      </w:r>
+      <w:r>
+        <w:tab/>
+        <w:t>If not (e.g. multicollinearity), OLS becomes unstable or fails → use SVD or regularization.</w:t>
+      </w:r>
+    </w:p>
+    <w:p>
+      <w:r>
+        <w:tab/>
+        <w:t>•</w:t>
+      </w:r>
+      <w:r>
+        <w:tab/>
+        <w:t>Fast and exact</w:t>
+      </w:r>
+    </w:p>
+    <w:p>
+      <w:r>
+        <w:tab/>
+        <w:t>•</w:t>
+      </w:r>
+      <w:r>
+        <w:tab/>
+        <w:t>Very interpretable</w:t>
+      </w:r>
+    </w:p>
+    <w:p>
+      <w:r>
+        <w:t>Weaknesses</w:t>
+      </w:r>
+    </w:p>
+    <w:p>
+      <w:r>
+        <w:tab/>
+        <w:t>•</w:t>
+      </w:r>
+      <w:r>
+        <w:tab/>
+        <w:t>Can overfit if:</w:t>
+      </w:r>
+    </w:p>
+    <w:p>
+      <w:r>
+        <w:tab/>
+        <w:t>•</w:t>
+      </w:r>
+      <w:r>
+        <w:tab/>
+        <w:t>Too many features</w:t>
+      </w:r>
+    </w:p>
+    <w:p>
+      <w:r>
+        <w:tab/>
+        <w:t>•</w:t>
+      </w:r>
+      <w:r>
+        <w:tab/>
+        <w:t>Highly correlated features</w:t>
+      </w:r>
+    </w:p>
+    <w:p>
+      <w:r>
+        <w:tab/>
+        <w:t>•</w:t>
+      </w:r>
+      <w:r>
+        <w:tab/>
+        <w:t>Not enough data</w:t>
+      </w:r>
+    </w:p>
+    <w:p/>
+    <w:p>
+      <w:r>
+        <w:drawing>
+          <wp:inline distT="0" distB="0" distL="0" distR="0" wp14:anchorId="3AE6E53F" wp14:editId="5B35EA29">
+            <wp:extent cx="5943600" cy="3907790"/>
+            <wp:effectExtent l="0" t="0" r="0" b="3810"/>
+            <wp:docPr id="1770446815" name="Picture 1" descr="A white background with black text&#10;&#10;AI-generated content may be incorrect."/>
+            <wp:cNvGraphicFramePr>
+              <a:graphicFrameLocks xmlns:a="http://schemas.openxmlformats.org/drawingml/2006/main" noChangeAspect="1"/>
+            </wp:cNvGraphicFramePr>
+            <a:graphic xmlns:a="http://schemas.openxmlformats.org/drawingml/2006/main">
+              <a:graphicData uri="http://schemas.openxmlformats.org/drawingml/2006/picture">
+                <pic:pic xmlns:pic="http://schemas.openxmlformats.org/drawingml/2006/picture">
+                  <pic:nvPicPr>
+                    <pic:cNvPr id="1770446815" name="Picture 1" descr="A white background with black text&#10;&#10;AI-generated content may be incorrect."/>
+                    <pic:cNvPicPr/>
+                  </pic:nvPicPr>
+                  <pic:blipFill>
+                    <a:blip r:embed="rId15"/>
+                    <a:stretch>
+                      <a:fillRect/>
+                    </a:stretch>
+                  </pic:blipFill>
+                  <pic:spPr>
+                    <a:xfrm>
+                      <a:off x="0" y="0"/>
+                      <a:ext cx="5943600" cy="3907790"/>
+                    </a:xfrm>
+                    <a:prstGeom prst="rect">
+                      <a:avLst/>
+                    </a:prstGeom>
+                  </pic:spPr>
+                </pic:pic>
+              </a:graphicData>
+            </a:graphic>
+          </wp:inline>
+        </w:drawing>
       </w:r>
     </w:p>
     <w:p/>
     <w:p/>
-    <w:p>
-      <w:r>
+    <w:p/>
+    <w:p/>
+    <w:p/>
+    <w:p/>
+    <w:p/>
+    <w:p/>
+    <w:p/>
+    <w:p/>
+    <w:p/>
+    <w:p>
+      <w:r>
+        <w:rPr>
+          <w:noProof/>
+        </w:rPr>
         <w:lastRenderedPageBreak/>
         <w:drawing>
           <wp:inline distT="0" distB="0" distL="0" distR="0" wp14:anchorId="02F5F41F" wp14:editId="41DA9A79">
@@ -4204,7 +4715,7 @@
                     <pic:cNvPicPr/>
                   </pic:nvPicPr>
                   <pic:blipFill>
-                    <a:blip r:embed="rId11"/>
+                    <a:blip r:embed="rId16"/>
                     <a:stretch>
                       <a:fillRect/>
                     </a:stretch>

</xml_diff>